<commit_message>
Add File(Final Version to RNN)
</commit_message>
<xml_diff>
--- a/Chapter_5/Working with Test and Sequences, and Tensorboard Visualization.docx
+++ b/Chapter_5/Working with Test and Sequences, and Tensorboard Visualization.docx
@@ -52,7 +52,6 @@
     <w:p>
       <w:pPr>
         <w:rPr>
-          <w:rFonts w:hint="eastAsia"/>
           <w:sz w:val="24"/>
         </w:rPr>
       </w:pPr>
@@ -1902,7 +1901,6 @@
     <w:p>
       <w:pPr>
         <w:rPr>
-          <w:rFonts w:hint="eastAsia"/>
           <w:sz w:val="24"/>
         </w:rPr>
       </w:pPr>
@@ -5186,32 +5184,268 @@
           <w:sz w:val="24"/>
           <w:szCs w:val="24"/>
         </w:rPr>
-        <w:t>디</w:t>
-      </w:r>
+        <w:t xml:space="preserve">디렉터리를 삭제하거나 </w:t>
+      </w:r>
+      <w:r>
+        <w:rPr>
+          <w:sz w:val="24"/>
+          <w:szCs w:val="24"/>
+        </w:rPr>
+        <w:t xml:space="preserve">LOG_DIR </w:t>
+      </w:r>
+      <w:r>
+        <w:rPr>
+          <w:rFonts w:hint="eastAsia"/>
+          <w:sz w:val="24"/>
+          <w:szCs w:val="24"/>
+        </w:rPr>
+        <w:t>내 별도의 하위 디렉터리에 로그를 기록해야 한다.</w:t>
+      </w:r>
+    </w:p>
+    <w:p>
+      <w:pPr>
+        <w:spacing w:before="240" w:after="0"/>
+        <w:jc w:val="left"/>
+        <w:rPr>
+          <w:sz w:val="24"/>
+          <w:szCs w:val="24"/>
+        </w:rPr>
+      </w:pPr>
+    </w:p>
+    <w:p>
+      <w:pPr>
+        <w:spacing w:before="240" w:after="0"/>
+        <w:jc w:val="left"/>
+        <w:rPr>
+          <w:sz w:val="28"/>
+          <w:szCs w:val="24"/>
+        </w:rPr>
+      </w:pPr>
+      <w:proofErr w:type="spellStart"/>
+      <w:r>
+        <w:rPr>
+          <w:rFonts w:hint="eastAsia"/>
+          <w:sz w:val="28"/>
+          <w:szCs w:val="24"/>
+        </w:rPr>
+        <w:lastRenderedPageBreak/>
+        <w:t>T</w:t>
+      </w:r>
+      <w:r>
+        <w:rPr>
+          <w:sz w:val="28"/>
+          <w:szCs w:val="24"/>
+        </w:rPr>
+        <w:t>ensorFlow</w:t>
+      </w:r>
+      <w:proofErr w:type="spellEnd"/>
+      <w:r>
+        <w:rPr>
+          <w:sz w:val="28"/>
+          <w:szCs w:val="24"/>
+        </w:rPr>
+        <w:t xml:space="preserve"> Built-in RNN Functions</w:t>
+      </w:r>
+    </w:p>
+    <w:p>
+      <w:pPr>
+        <w:spacing w:before="240" w:after="0"/>
+        <w:jc w:val="left"/>
+        <w:rPr>
+          <w:sz w:val="24"/>
+          <w:szCs w:val="24"/>
+        </w:rPr>
+      </w:pPr>
+      <w:r>
+        <w:rPr>
+          <w:rFonts w:hint="eastAsia"/>
+          <w:sz w:val="24"/>
+          <w:szCs w:val="24"/>
+        </w:rPr>
+        <w:t xml:space="preserve"> 앞의 예제를 통해 밑바닥부터 그래프를 구현해보면서 시퀀스를 가지고 작업하는 기본적이고 강력한 방법들을 배웠다</w:t>
+      </w:r>
+      <w:r>
+        <w:rPr>
+          <w:sz w:val="24"/>
+          <w:szCs w:val="24"/>
+        </w:rPr>
+        <w:t xml:space="preserve">. </w:t>
+      </w:r>
+      <w:r>
+        <w:rPr>
+          <w:rFonts w:hint="eastAsia"/>
+          <w:sz w:val="24"/>
+          <w:szCs w:val="24"/>
+        </w:rPr>
+        <w:t>실무에서는 기본 제공되는 고수준 모듈과 함수를 사용하는 것이 당연히 좋다.</w:t>
+      </w:r>
+      <w:r>
+        <w:rPr>
+          <w:sz w:val="24"/>
+          <w:szCs w:val="24"/>
+        </w:rPr>
+        <w:t xml:space="preserve"> </w:t>
+      </w:r>
+      <w:r>
+        <w:rPr>
+          <w:rFonts w:hint="eastAsia"/>
+          <w:sz w:val="24"/>
+          <w:szCs w:val="24"/>
+        </w:rPr>
+        <w:t xml:space="preserve">코드를 더 짧고 쉽게 만들 수 있을 뿐 아니라 </w:t>
+      </w:r>
+      <w:proofErr w:type="spellStart"/>
+      <w:r>
+        <w:rPr>
+          <w:sz w:val="24"/>
+          <w:szCs w:val="24"/>
+        </w:rPr>
+        <w:t>tensorflow</w:t>
+      </w:r>
+      <w:proofErr w:type="spellEnd"/>
+      <w:r>
+        <w:rPr>
+          <w:rFonts w:hint="eastAsia"/>
+          <w:sz w:val="24"/>
+          <w:szCs w:val="24"/>
+        </w:rPr>
+        <w:t xml:space="preserve">가 구현해서 제공하는 많은 </w:t>
+      </w:r>
+      <w:proofErr w:type="spellStart"/>
+      <w:r>
+        <w:rPr>
+          <w:rFonts w:hint="eastAsia"/>
+          <w:sz w:val="24"/>
+          <w:szCs w:val="24"/>
+        </w:rPr>
+        <w:t>저수준</w:t>
+      </w:r>
+      <w:proofErr w:type="spellEnd"/>
+      <w:r>
+        <w:rPr>
+          <w:sz w:val="24"/>
+          <w:szCs w:val="24"/>
+        </w:rPr>
+        <w:t xml:space="preserve"> </w:t>
+      </w:r>
+      <w:r>
+        <w:rPr>
+          <w:rFonts w:hint="eastAsia"/>
+          <w:sz w:val="24"/>
+          <w:szCs w:val="24"/>
+        </w:rPr>
+        <w:t>최적화를 활용할 수 있다.</w:t>
+      </w:r>
+    </w:p>
+    <w:p>
+      <w:pPr>
+        <w:spacing w:before="240" w:after="0"/>
+        <w:jc w:val="left"/>
+        <w:rPr>
+          <w:sz w:val="24"/>
+          <w:szCs w:val="24"/>
+        </w:rPr>
+      </w:pPr>
+      <w:r>
+        <w:rPr>
+          <w:rFonts w:hint="eastAsia"/>
+          <w:sz w:val="24"/>
+          <w:szCs w:val="24"/>
+        </w:rPr>
+        <w:t>(B</w:t>
+      </w:r>
+      <w:r>
+        <w:rPr>
+          <w:sz w:val="24"/>
+          <w:szCs w:val="24"/>
+        </w:rPr>
+        <w:t>asicRNNCell.py)</w:t>
+      </w:r>
+    </w:p>
+    <w:p>
+      <w:pPr>
+        <w:spacing w:before="240" w:after="0"/>
+        <w:jc w:val="left"/>
+        <w:rPr>
+          <w:sz w:val="24"/>
+          <w:szCs w:val="24"/>
+        </w:rPr>
+      </w:pPr>
       <w:bookmarkStart w:id="0" w:name="_GoBack"/>
       <w:bookmarkEnd w:id="0"/>
-      <w:r>
-        <w:rPr>
-          <w:rFonts w:hint="eastAsia"/>
-          <w:sz w:val="24"/>
-          <w:szCs w:val="24"/>
-        </w:rPr>
-        <w:t xml:space="preserve">렉터리를 삭제하거나 </w:t>
-      </w:r>
-      <w:r>
-        <w:rPr>
-          <w:sz w:val="24"/>
-          <w:szCs w:val="24"/>
-        </w:rPr>
-        <w:t xml:space="preserve">LOG_DIR </w:t>
-      </w:r>
-      <w:r>
-        <w:rPr>
-          <w:rFonts w:hint="eastAsia"/>
-          <w:sz w:val="24"/>
-          <w:szCs w:val="24"/>
-        </w:rPr>
-        <w:t>내 별도의 하위 디렉터리에 로그를 기록해야 한다.</w:t>
+    </w:p>
+    <w:p>
+      <w:pPr>
+        <w:spacing w:before="240" w:after="0" w:line="240" w:lineRule="auto"/>
+        <w:jc w:val="center"/>
+        <w:rPr>
+          <w:sz w:val="24"/>
+          <w:szCs w:val="24"/>
+        </w:rPr>
+      </w:pPr>
+      <w:r>
+        <w:rPr>
+          <w:noProof/>
+        </w:rPr>
+        <w:drawing>
+          <wp:inline distT="0" distB="0" distL="0" distR="0" wp14:anchorId="131F9972" wp14:editId="3CEC9723">
+            <wp:extent cx="5791200" cy="1429926"/>
+            <wp:effectExtent l="0" t="0" r="0" b="0"/>
+            <wp:docPr id="4" name="그림 4"/>
+            <wp:cNvGraphicFramePr>
+              <a:graphicFrameLocks xmlns:a="http://schemas.openxmlformats.org/drawingml/2006/main" noChangeAspect="1"/>
+            </wp:cNvGraphicFramePr>
+            <a:graphic xmlns:a="http://schemas.openxmlformats.org/drawingml/2006/main">
+              <a:graphicData uri="http://schemas.openxmlformats.org/drawingml/2006/picture">
+                <pic:pic xmlns:pic="http://schemas.openxmlformats.org/drawingml/2006/picture">
+                  <pic:nvPicPr>
+                    <pic:cNvPr id="1" name=""/>
+                    <pic:cNvPicPr/>
+                  </pic:nvPicPr>
+                  <pic:blipFill rotWithShape="1">
+                    <a:blip r:embed="rId9"/>
+                    <a:srcRect l="5541" t="67946" r="63501" b="18464"/>
+                    <a:stretch/>
+                  </pic:blipFill>
+                  <pic:spPr bwMode="auto">
+                    <a:xfrm>
+                      <a:off x="0" y="0"/>
+                      <a:ext cx="5850685" cy="1444614"/>
+                    </a:xfrm>
+                    <a:prstGeom prst="rect">
+                      <a:avLst/>
+                    </a:prstGeom>
+                    <a:ln>
+                      <a:noFill/>
+                    </a:ln>
+                    <a:extLst>
+                      <a:ext uri="{53640926-AAD7-44D8-BBD7-CCE9431645EC}">
+                        <a14:shadowObscured xmlns:a14="http://schemas.microsoft.com/office/drawing/2010/main"/>
+                      </a:ext>
+                    </a:extLst>
+                  </pic:spPr>
+                </pic:pic>
+              </a:graphicData>
+            </a:graphic>
+          </wp:inline>
+        </w:drawing>
+      </w:r>
+    </w:p>
+    <w:p>
+      <w:pPr>
+        <w:spacing w:before="240" w:after="0" w:line="240" w:lineRule="auto"/>
+        <w:jc w:val="center"/>
+        <w:rPr>
+          <w:rFonts w:hint="eastAsia"/>
+          <w:szCs w:val="24"/>
+        </w:rPr>
+      </w:pPr>
+      <w:r>
+        <w:rPr>
+          <w:rFonts w:hint="eastAsia"/>
+          <w:szCs w:val="24"/>
+        </w:rPr>
+        <w:t>학습 및 테스트 정확도 결과</w:t>
       </w:r>
     </w:p>
     <w:p>
@@ -5219,7 +5453,7 @@
         <w:spacing w:before="240" w:after="0"/>
         <w:jc w:val="left"/>
         <w:rPr>
-          <w:sz w:val="24"/>
+          <w:sz w:val="28"/>
           <w:szCs w:val="24"/>
         </w:rPr>
       </w:pPr>
@@ -5234,29 +5468,61 @@
         </w:rPr>
       </w:pPr>
       <w:proofErr w:type="spellStart"/>
+      <w:proofErr w:type="gramStart"/>
       <w:r>
         <w:rPr>
           <w:rFonts w:hint="eastAsia"/>
           <w:sz w:val="28"/>
           <w:szCs w:val="24"/>
         </w:rPr>
-        <w:lastRenderedPageBreak/>
-        <w:t>T</w:t>
+        <w:t>t</w:t>
       </w:r>
       <w:r>
         <w:rPr>
           <w:sz w:val="28"/>
           <w:szCs w:val="24"/>
         </w:rPr>
-        <w:t>ensorFlow</w:t>
-      </w:r>
-      <w:proofErr w:type="spellEnd"/>
+        <w:t>f.contrib.rnn.BasicRNNCell</w:t>
+      </w:r>
+      <w:proofErr w:type="spellEnd"/>
+      <w:proofErr w:type="gramEnd"/>
       <w:r>
         <w:rPr>
           <w:sz w:val="28"/>
           <w:szCs w:val="24"/>
         </w:rPr>
-        <w:t xml:space="preserve"> Built-in RNN Functions</w:t>
+        <w:t xml:space="preserve"> </w:t>
+      </w:r>
+      <w:r>
+        <w:rPr>
+          <w:rFonts w:hint="eastAsia"/>
+          <w:sz w:val="28"/>
+          <w:szCs w:val="24"/>
+        </w:rPr>
+        <w:t>a</w:t>
+      </w:r>
+      <w:r>
+        <w:rPr>
+          <w:sz w:val="28"/>
+          <w:szCs w:val="24"/>
+        </w:rPr>
+        <w:t xml:space="preserve">nd </w:t>
+      </w:r>
+      <w:proofErr w:type="spellStart"/>
+      <w:r>
+        <w:rPr>
+          <w:sz w:val="28"/>
+          <w:szCs w:val="24"/>
+        </w:rPr>
+        <w:t>tf.nn.dynamic_rnn</w:t>
+      </w:r>
+      <w:proofErr w:type="spellEnd"/>
+      <w:r>
+        <w:rPr>
+          <w:sz w:val="28"/>
+          <w:szCs w:val="24"/>
+        </w:rPr>
+        <w:t>()</w:t>
       </w:r>
     </w:p>
     <w:p>
@@ -5264,7 +5530,533 @@
         <w:spacing w:before="240" w:after="0"/>
         <w:jc w:val="left"/>
         <w:rPr>
-          <w:rFonts w:hint="eastAsia"/>
+          <w:sz w:val="24"/>
+          <w:szCs w:val="24"/>
+        </w:rPr>
+      </w:pPr>
+      <w:r>
+        <w:rPr>
+          <w:sz w:val="24"/>
+          <w:szCs w:val="24"/>
+        </w:rPr>
+        <w:t xml:space="preserve"> </w:t>
+      </w:r>
+      <w:proofErr w:type="spellStart"/>
+      <w:r>
+        <w:rPr>
+          <w:rFonts w:hint="eastAsia"/>
+          <w:sz w:val="24"/>
+          <w:szCs w:val="24"/>
+        </w:rPr>
+        <w:t>t</w:t>
+      </w:r>
+      <w:r>
+        <w:rPr>
+          <w:sz w:val="24"/>
+          <w:szCs w:val="24"/>
+        </w:rPr>
+        <w:t>ensorflow</w:t>
+      </w:r>
+      <w:proofErr w:type="spellEnd"/>
+      <w:r>
+        <w:rPr>
+          <w:rFonts w:hint="eastAsia"/>
+          <w:sz w:val="24"/>
+          <w:szCs w:val="24"/>
+        </w:rPr>
+        <w:t xml:space="preserve">의 </w:t>
+      </w:r>
+      <w:r>
+        <w:rPr>
+          <w:sz w:val="24"/>
+          <w:szCs w:val="24"/>
+        </w:rPr>
+        <w:t xml:space="preserve">RNN </w:t>
+      </w:r>
+      <w:r>
+        <w:rPr>
+          <w:rFonts w:hint="eastAsia"/>
+          <w:sz w:val="24"/>
+          <w:szCs w:val="24"/>
+        </w:rPr>
+        <w:t xml:space="preserve">셀은 각 순환 </w:t>
+      </w:r>
+      <w:r>
+        <w:rPr>
+          <w:sz w:val="24"/>
+          <w:szCs w:val="24"/>
+        </w:rPr>
+        <w:t>‘</w:t>
+      </w:r>
+      <w:r>
+        <w:rPr>
+          <w:rFonts w:hint="eastAsia"/>
+          <w:sz w:val="24"/>
+          <w:szCs w:val="24"/>
+        </w:rPr>
+        <w:t>셀</w:t>
+      </w:r>
+      <w:r>
+        <w:rPr>
+          <w:sz w:val="24"/>
+          <w:szCs w:val="24"/>
+        </w:rPr>
+        <w:t>’</w:t>
+      </w:r>
+      <w:r>
+        <w:rPr>
+          <w:rFonts w:hint="eastAsia"/>
+          <w:sz w:val="24"/>
+          <w:szCs w:val="24"/>
+        </w:rPr>
+        <w:t>이 수행하는 기본 연산과 이와 연관된 상태를 표현하는 추상화이다.</w:t>
+      </w:r>
+      <w:r>
+        <w:rPr>
+          <w:sz w:val="24"/>
+          <w:szCs w:val="24"/>
+        </w:rPr>
+        <w:t xml:space="preserve"> </w:t>
+      </w:r>
+      <w:r>
+        <w:rPr>
+          <w:rFonts w:hint="eastAsia"/>
+          <w:sz w:val="24"/>
+          <w:szCs w:val="24"/>
+        </w:rPr>
+        <w:t xml:space="preserve">이들은 </w:t>
+      </w:r>
+      <w:proofErr w:type="spellStart"/>
+      <w:r>
+        <w:rPr>
+          <w:sz w:val="24"/>
+          <w:szCs w:val="24"/>
+        </w:rPr>
+        <w:t>rnn_step</w:t>
+      </w:r>
+      <w:proofErr w:type="spellEnd"/>
+      <w:r>
+        <w:rPr>
+          <w:sz w:val="24"/>
+          <w:szCs w:val="24"/>
+        </w:rPr>
+        <w:t xml:space="preserve">() </w:t>
+      </w:r>
+      <w:r>
+        <w:rPr>
+          <w:rFonts w:hint="eastAsia"/>
+          <w:sz w:val="24"/>
+          <w:szCs w:val="24"/>
+        </w:rPr>
+        <w:t xml:space="preserve">함수와 필요한 관련 변수를 </w:t>
+      </w:r>
+      <w:r>
+        <w:rPr>
+          <w:sz w:val="24"/>
+          <w:szCs w:val="24"/>
+        </w:rPr>
+        <w:t>‘</w:t>
+      </w:r>
+      <w:r>
+        <w:rPr>
+          <w:rFonts w:hint="eastAsia"/>
+          <w:sz w:val="24"/>
+          <w:szCs w:val="24"/>
+        </w:rPr>
+        <w:t>대체</w:t>
+      </w:r>
+      <w:r>
+        <w:rPr>
+          <w:sz w:val="24"/>
+          <w:szCs w:val="24"/>
+        </w:rPr>
+        <w:t>’</w:t>
+      </w:r>
+      <w:r>
+        <w:rPr>
+          <w:rFonts w:hint="eastAsia"/>
+          <w:sz w:val="24"/>
+          <w:szCs w:val="24"/>
+        </w:rPr>
+        <w:t>한다.</w:t>
+      </w:r>
+      <w:r>
+        <w:rPr>
+          <w:sz w:val="24"/>
+          <w:szCs w:val="24"/>
+        </w:rPr>
+        <w:t xml:space="preserve"> </w:t>
+      </w:r>
+      <w:r>
+        <w:rPr>
+          <w:rFonts w:hint="eastAsia"/>
+          <w:sz w:val="24"/>
+          <w:szCs w:val="24"/>
+        </w:rPr>
+        <w:t>물론 이 셀의 많은 변형과 유형이 있으며 각각은 많은 메서드와 특성을 가지고 있다.</w:t>
+      </w:r>
+    </w:p>
+    <w:p>
+      <w:pPr>
+        <w:spacing w:before="240" w:after="0"/>
+        <w:jc w:val="left"/>
+        <w:rPr>
+          <w:sz w:val="24"/>
+          <w:szCs w:val="24"/>
+        </w:rPr>
+      </w:pPr>
+      <w:r>
+        <w:rPr>
+          <w:sz w:val="24"/>
+          <w:szCs w:val="24"/>
+        </w:rPr>
+        <w:t xml:space="preserve"> </w:t>
+      </w:r>
+      <w:proofErr w:type="spellStart"/>
+      <w:r>
+        <w:rPr>
+          <w:sz w:val="24"/>
+          <w:szCs w:val="24"/>
+        </w:rPr>
+        <w:t>rnn_cell</w:t>
+      </w:r>
+      <w:proofErr w:type="spellEnd"/>
+      <w:r>
+        <w:rPr>
+          <w:rFonts w:hint="eastAsia"/>
+          <w:sz w:val="24"/>
+          <w:szCs w:val="24"/>
+        </w:rPr>
+        <w:t xml:space="preserve">을 생성하고 나면 이를 </w:t>
+      </w:r>
+      <w:proofErr w:type="spellStart"/>
+      <w:r>
+        <w:rPr>
+          <w:rFonts w:hint="eastAsia"/>
+          <w:sz w:val="24"/>
+          <w:szCs w:val="24"/>
+        </w:rPr>
+        <w:t>t</w:t>
+      </w:r>
+      <w:r>
+        <w:rPr>
+          <w:sz w:val="24"/>
+          <w:szCs w:val="24"/>
+        </w:rPr>
+        <w:t>f.nn.dynamic_rnn</w:t>
+      </w:r>
+      <w:proofErr w:type="spellEnd"/>
+      <w:r>
+        <w:rPr>
+          <w:sz w:val="24"/>
+          <w:szCs w:val="24"/>
+        </w:rPr>
+        <w:t>()</w:t>
+      </w:r>
+      <w:r>
+        <w:rPr>
+          <w:rFonts w:hint="eastAsia"/>
+          <w:sz w:val="24"/>
+          <w:szCs w:val="24"/>
+        </w:rPr>
+        <w:t>에 밀어 넣는다.</w:t>
+      </w:r>
+      <w:r>
+        <w:rPr>
+          <w:sz w:val="24"/>
+          <w:szCs w:val="24"/>
+        </w:rPr>
+        <w:t xml:space="preserve"> </w:t>
+      </w:r>
+      <w:r>
+        <w:rPr>
+          <w:rFonts w:hint="eastAsia"/>
+          <w:sz w:val="24"/>
+          <w:szCs w:val="24"/>
+        </w:rPr>
+        <w:t xml:space="preserve">이 함수는 기초적인 </w:t>
+      </w:r>
+      <w:r>
+        <w:rPr>
+          <w:sz w:val="24"/>
+          <w:szCs w:val="24"/>
+        </w:rPr>
+        <w:t xml:space="preserve">RNN </w:t>
+      </w:r>
+      <w:r>
+        <w:rPr>
+          <w:rFonts w:hint="eastAsia"/>
+          <w:sz w:val="24"/>
+          <w:szCs w:val="24"/>
+        </w:rPr>
+        <w:t xml:space="preserve">구현의 </w:t>
+      </w:r>
+      <w:proofErr w:type="spellStart"/>
+      <w:r>
+        <w:rPr>
+          <w:sz w:val="24"/>
+          <w:szCs w:val="24"/>
+        </w:rPr>
+        <w:t>tf.scan</w:t>
+      </w:r>
+      <w:proofErr w:type="spellEnd"/>
+      <w:r>
+        <w:rPr>
+          <w:sz w:val="24"/>
+          <w:szCs w:val="24"/>
+        </w:rPr>
+        <w:t>()</w:t>
+      </w:r>
+      <w:r>
+        <w:rPr>
+          <w:rFonts w:hint="eastAsia"/>
+          <w:sz w:val="24"/>
+          <w:szCs w:val="24"/>
+        </w:rPr>
+        <w:t xml:space="preserve">을 대체하고 </w:t>
+      </w:r>
+      <w:proofErr w:type="spellStart"/>
+      <w:r>
+        <w:rPr>
+          <w:sz w:val="24"/>
+          <w:szCs w:val="24"/>
+        </w:rPr>
+        <w:t>rnn_cell</w:t>
+      </w:r>
+      <w:proofErr w:type="spellEnd"/>
+      <w:r>
+        <w:rPr>
+          <w:rFonts w:hint="eastAsia"/>
+          <w:sz w:val="24"/>
+          <w:szCs w:val="24"/>
+        </w:rPr>
+        <w:t xml:space="preserve">에 지정된 </w:t>
+      </w:r>
+      <w:r>
+        <w:rPr>
+          <w:sz w:val="24"/>
+          <w:szCs w:val="24"/>
+        </w:rPr>
+        <w:t>RNN</w:t>
+      </w:r>
+      <w:r>
+        <w:rPr>
+          <w:rFonts w:hint="eastAsia"/>
+          <w:sz w:val="24"/>
+          <w:szCs w:val="24"/>
+        </w:rPr>
+        <w:t>을 만든다.</w:t>
+      </w:r>
+    </w:p>
+    <w:p>
+      <w:pPr>
+        <w:spacing w:before="240" w:after="0"/>
+        <w:jc w:val="left"/>
+        <w:rPr>
+          <w:sz w:val="24"/>
+          <w:szCs w:val="24"/>
+        </w:rPr>
+      </w:pPr>
+      <w:r>
+        <w:rPr>
+          <w:sz w:val="24"/>
+          <w:szCs w:val="24"/>
+        </w:rPr>
+        <w:t xml:space="preserve"> </w:t>
+      </w:r>
+      <w:proofErr w:type="spellStart"/>
+      <w:r>
+        <w:rPr>
+          <w:rFonts w:hint="eastAsia"/>
+          <w:sz w:val="24"/>
+          <w:szCs w:val="24"/>
+        </w:rPr>
+        <w:t>c</w:t>
+      </w:r>
+      <w:r>
+        <w:rPr>
+          <w:sz w:val="24"/>
+          <w:szCs w:val="24"/>
+        </w:rPr>
+        <w:t>ontrib</w:t>
+      </w:r>
+      <w:proofErr w:type="spellEnd"/>
+      <w:r>
+        <w:rPr>
+          <w:rFonts w:hint="eastAsia"/>
+          <w:sz w:val="24"/>
+          <w:szCs w:val="24"/>
+        </w:rPr>
+        <w:t xml:space="preserve">이 의미하는 바는 </w:t>
+      </w:r>
+      <w:proofErr w:type="spellStart"/>
+      <w:r>
+        <w:rPr>
+          <w:sz w:val="24"/>
+          <w:szCs w:val="24"/>
+        </w:rPr>
+        <w:t>tensorflow</w:t>
+      </w:r>
+      <w:proofErr w:type="spellEnd"/>
+      <w:r>
+        <w:rPr>
+          <w:rFonts w:hint="eastAsia"/>
+          <w:sz w:val="24"/>
+          <w:szCs w:val="24"/>
+        </w:rPr>
+        <w:t>에서 오픈소스 커뮤니티에서 개발에 기여한 코드를 반영했으나 아직 테스트가 필요하다는 뜻이다.</w:t>
+      </w:r>
+      <w:r>
+        <w:rPr>
+          <w:sz w:val="24"/>
+          <w:szCs w:val="24"/>
+        </w:rPr>
+        <w:t xml:space="preserve"> </w:t>
+      </w:r>
+      <w:proofErr w:type="spellStart"/>
+      <w:r>
+        <w:rPr>
+          <w:sz w:val="24"/>
+          <w:szCs w:val="24"/>
+        </w:rPr>
+        <w:t>BasicRNNCell</w:t>
+      </w:r>
+      <w:proofErr w:type="spellEnd"/>
+      <w:r>
+        <w:rPr>
+          <w:rFonts w:hint="eastAsia"/>
+          <w:sz w:val="24"/>
+          <w:szCs w:val="24"/>
+        </w:rPr>
+        <w:t xml:space="preserve">은 </w:t>
+      </w:r>
+      <w:proofErr w:type="spellStart"/>
+      <w:r>
+        <w:rPr>
+          <w:sz w:val="24"/>
+          <w:szCs w:val="24"/>
+        </w:rPr>
+        <w:t>tensorflow</w:t>
+      </w:r>
+      <w:proofErr w:type="spellEnd"/>
+      <w:r>
+        <w:rPr>
+          <w:sz w:val="24"/>
+          <w:szCs w:val="24"/>
+        </w:rPr>
+        <w:t xml:space="preserve"> 1.0</w:t>
+      </w:r>
+      <w:r>
+        <w:rPr>
+          <w:rFonts w:hint="eastAsia"/>
+          <w:sz w:val="24"/>
+          <w:szCs w:val="24"/>
+        </w:rPr>
+        <w:t xml:space="preserve">부터 개발이 진행 중인 부분에 해당하는 </w:t>
+      </w:r>
+      <w:proofErr w:type="spellStart"/>
+      <w:r>
+        <w:rPr>
+          <w:sz w:val="24"/>
+          <w:szCs w:val="24"/>
+        </w:rPr>
+        <w:t>contrib</w:t>
+      </w:r>
+      <w:proofErr w:type="spellEnd"/>
+      <w:r>
+        <w:rPr>
+          <w:rFonts w:hint="eastAsia"/>
+          <w:sz w:val="24"/>
+          <w:szCs w:val="24"/>
+        </w:rPr>
+        <w:t>으로 이동되었다.</w:t>
+      </w:r>
+      <w:r>
+        <w:rPr>
+          <w:sz w:val="24"/>
+          <w:szCs w:val="24"/>
+        </w:rPr>
+        <w:t xml:space="preserve"> </w:t>
+      </w:r>
+      <w:r>
+        <w:rPr>
+          <w:rFonts w:hint="eastAsia"/>
+          <w:sz w:val="24"/>
+          <w:szCs w:val="24"/>
+        </w:rPr>
+        <w:t xml:space="preserve">버전 </w:t>
+      </w:r>
+      <w:r>
+        <w:rPr>
+          <w:sz w:val="24"/>
+          <w:szCs w:val="24"/>
+        </w:rPr>
+        <w:t>1.2</w:t>
+      </w:r>
+      <w:r>
+        <w:rPr>
+          <w:rFonts w:hint="eastAsia"/>
+          <w:sz w:val="24"/>
+          <w:szCs w:val="24"/>
+        </w:rPr>
+        <w:t xml:space="preserve">에서는 많은 </w:t>
+      </w:r>
+      <w:r>
+        <w:rPr>
+          <w:sz w:val="24"/>
+          <w:szCs w:val="24"/>
+        </w:rPr>
+        <w:t xml:space="preserve">RNN </w:t>
+      </w:r>
+      <w:r>
+        <w:rPr>
+          <w:rFonts w:hint="eastAsia"/>
+          <w:sz w:val="24"/>
+          <w:szCs w:val="24"/>
+        </w:rPr>
+        <w:t xml:space="preserve">함수와 클래스가 핵심 네임스페이스로 들어갔는데 </w:t>
+      </w:r>
+      <w:proofErr w:type="spellStart"/>
+      <w:r>
+        <w:rPr>
+          <w:rFonts w:hint="eastAsia"/>
+          <w:sz w:val="24"/>
+          <w:szCs w:val="24"/>
+        </w:rPr>
+        <w:t>역호환성을</w:t>
+      </w:r>
+      <w:proofErr w:type="spellEnd"/>
+      <w:r>
+        <w:rPr>
+          <w:rFonts w:hint="eastAsia"/>
+          <w:sz w:val="24"/>
+          <w:szCs w:val="24"/>
+        </w:rPr>
+        <w:t xml:space="preserve"> 유지하기 위해서 </w:t>
+      </w:r>
+      <w:proofErr w:type="spellStart"/>
+      <w:r>
+        <w:rPr>
+          <w:sz w:val="24"/>
+          <w:szCs w:val="24"/>
+        </w:rPr>
+        <w:t>contrib</w:t>
+      </w:r>
+      <w:proofErr w:type="spellEnd"/>
+      <w:r>
+        <w:rPr>
+          <w:rFonts w:hint="eastAsia"/>
+          <w:sz w:val="24"/>
+          <w:szCs w:val="24"/>
+        </w:rPr>
+        <w:t>을 별칭으로 유지하고 있다.</w:t>
+      </w:r>
+    </w:p>
+    <w:p>
+      <w:pPr>
+        <w:spacing w:before="240" w:after="0"/>
+        <w:jc w:val="left"/>
+        <w:rPr>
           <w:sz w:val="24"/>
           <w:szCs w:val="24"/>
         </w:rPr>

</xml_diff>